<commit_message>
Finalização do resumo, Finalização do TCC documentação escrita.
</commit_message>
<xml_diff>
--- a/TCC - André Guzzo - v5.docx
+++ b/TCC - André Guzzo - v5.docx
@@ -37,10 +37,10 @@
             <v:path o:extrusionok="f" gradientshapeok="t" o:connecttype="rect"/>
             <o:lock v:ext="edit" aspectratio="t"/>
           </v:shapetype>
-          <v:shape id="_x0000_i1025" type="#_x0000_t75" style="width:123.6pt;height:22.4pt" o:ole="">
+          <v:shape id="_x0000_i1025" type="#_x0000_t75" style="width:123.75pt;height:22.5pt" o:ole="">
             <v:imagedata r:id="rId8" o:title=""/>
           </v:shape>
-          <o:OLEObject Type="Embed" ProgID="PBrush" ShapeID="_x0000_i1025" DrawAspect="Content" ObjectID="_1697744647" r:id="rId9"/>
+          <o:OLEObject Type="Embed" ProgID="PBrush" ShapeID="_x0000_i1025" DrawAspect="Content" ObjectID="_1698169650" r:id="rId9"/>
         </w:object>
       </w:r>
     </w:p>
@@ -2047,113 +2047,121 @@
         <w:jc w:val="both"/>
         <w:rPr>
           <w:rFonts w:ascii="Arial" w:hAnsi="Arial" w:cs="Arial"/>
-        </w:rPr>
-      </w:pPr>
-      <w:r>
-        <w:rPr>
-          <w:rFonts w:ascii="Arial" w:hAnsi="Arial" w:cs="Arial"/>
-        </w:rPr>
-        <w:t>É um elemento obrigatório. O resumo apresenta de modo conciso o conteúdo do texto, destacando os aspectos mais importantes</w:t>
-      </w:r>
-      <w:r>
-        <w:rPr>
-          <w:rFonts w:ascii="Arial" w:hAnsi="Arial" w:cs="Arial"/>
-          <w:color w:val="FF0000"/>
-        </w:rPr>
-        <w:t>, o objetivo</w:t>
-      </w:r>
-      <w:r>
-        <w:rPr>
-          <w:rFonts w:ascii="Arial" w:hAnsi="Arial" w:cs="Arial"/>
-        </w:rPr>
-        <w:t xml:space="preserve">, </w:t>
-      </w:r>
-      <w:r>
-        <w:rPr>
-          <w:rFonts w:ascii="Arial" w:hAnsi="Arial" w:cs="Arial"/>
-          <w:color w:val="FF0000"/>
-        </w:rPr>
-        <w:t>o método utilizado</w:t>
-      </w:r>
-      <w:r>
-        <w:rPr>
-          <w:rFonts w:ascii="Arial" w:hAnsi="Arial" w:cs="Arial"/>
-        </w:rPr>
-        <w:t xml:space="preserve">, os </w:t>
-      </w:r>
-      <w:r>
-        <w:rPr>
-          <w:rFonts w:ascii="Arial" w:hAnsi="Arial" w:cs="Arial"/>
-          <w:color w:val="FF0000"/>
-        </w:rPr>
-        <w:t>resultados e</w:t>
-      </w:r>
-      <w:r>
-        <w:rPr>
-          <w:rFonts w:ascii="Arial" w:hAnsi="Arial" w:cs="Arial"/>
-        </w:rPr>
-        <w:t xml:space="preserve"> as </w:t>
-      </w:r>
-      <w:r>
-        <w:rPr>
-          <w:rFonts w:ascii="Arial" w:hAnsi="Arial" w:cs="Arial"/>
-          <w:color w:val="FF0000"/>
-        </w:rPr>
-        <w:t>conclusões do trabalho</w:t>
-      </w:r>
-      <w:r>
-        <w:rPr>
-          <w:rFonts w:ascii="Arial" w:hAnsi="Arial" w:cs="Arial"/>
-        </w:rPr>
-        <w:t>. Deve ocupar apenas um parágrafo, não ultrapassando 500 palavras. Os verbos devem ser usados na terceira pessoa do singular e na voz ativa. O padrão da ent</w:t>
-      </w:r>
-      <w:r>
-        <w:rPr>
-          <w:rFonts w:ascii="Arial" w:hAnsi="Arial" w:cs="Arial"/>
-        </w:rPr>
-        <w:t xml:space="preserve">relinha no resumo deve ser 1,5. </w:t>
-      </w:r>
-      <w:r>
-        <w:rPr>
-          <w:rFonts w:ascii="Arial" w:hAnsi="Arial" w:cs="Arial"/>
-        </w:rPr>
-        <w:t>Deve-se evitar o emprego de frases negativas, símbolos, fórmulas que não sejam de uso corrente, bem como de comentários, críticas e julgamento pessoal do resumidor. Devem-se evitar também palavras e/ ou expressões supérfluas como: “O presente trabalho…”; “O autor do trabalho descreve…”.</w:t>
-      </w:r>
-      <w:r>
+          <w:sz w:val="24"/>
+          <w:szCs w:val="24"/>
+        </w:rPr>
+      </w:pPr>
+      <w:r>
+        <w:rPr>
+          <w:rFonts w:ascii="Arial" w:hAnsi="Arial" w:cs="Arial"/>
+          <w:sz w:val="24"/>
+          <w:szCs w:val="24"/>
+        </w:rPr>
+        <w:t xml:space="preserve">No </w:t>
+      </w:r>
+      <w:r>
+        <w:rPr>
+          <w:rFonts w:ascii="Arial" w:hAnsi="Arial" w:cs="Arial"/>
+          <w:sz w:val="24"/>
+          <w:szCs w:val="24"/>
+        </w:rPr>
+        <w:t>cenário</w:t>
+      </w:r>
+      <w:r>
+        <w:rPr>
+          <w:rFonts w:ascii="Arial" w:hAnsi="Arial" w:cs="Arial"/>
+          <w:sz w:val="24"/>
+          <w:szCs w:val="24"/>
+        </w:rPr>
+        <w:t xml:space="preserve"> atual </w:t>
+      </w:r>
+      <w:r>
+        <w:rPr>
+          <w:rFonts w:ascii="Arial" w:hAnsi="Arial" w:cs="Arial"/>
+          <w:sz w:val="24"/>
+          <w:szCs w:val="24"/>
+        </w:rPr>
+        <w:t xml:space="preserve">em que o mundo está em uma grande demanda de globalização a tecnologia é primordial para alcançar esse objetivo, </w:t>
+      </w:r>
+      <w:r>
+        <w:rPr>
+          <w:rFonts w:ascii="Arial" w:hAnsi="Arial" w:cs="Arial"/>
+          <w:sz w:val="24"/>
+          <w:szCs w:val="24"/>
+        </w:rPr>
+        <w:t xml:space="preserve">contudo a venda de mercadoria online é um se não o maior fator para esse cenário. </w:t>
+      </w:r>
+      <w:r>
+        <w:rPr>
+          <w:rFonts w:ascii="Arial" w:hAnsi="Arial" w:cs="Arial"/>
+          <w:sz w:val="24"/>
+          <w:szCs w:val="24"/>
+        </w:rPr>
+        <w:t xml:space="preserve">Pensando nisso foi esboçado e desenvolvido de uma forma bibliográfica, trazendo informações referentes aos cenários em que </w:t>
+      </w:r>
+      <w:r>
+        <w:rPr>
+          <w:rFonts w:ascii="Arial" w:hAnsi="Arial" w:cs="Arial"/>
+          <w:sz w:val="24"/>
+          <w:szCs w:val="24"/>
+        </w:rPr>
+        <w:t>foi diagnosticado a necessidade de um método mais eficiente para conseguir atender a demanda com baixo custo, trazendo um software em que consiga abstrair toda a complexidade dos mercados online trazendo para uma rotina única e com possibilidade de um gerenciamento centralizado.</w:t>
+      </w:r>
+      <w:r>
+        <w:rPr>
+          <w:rFonts w:ascii="Arial" w:hAnsi="Arial" w:cs="Arial"/>
+          <w:sz w:val="24"/>
+          <w:szCs w:val="24"/>
+        </w:rPr>
+        <w:t xml:space="preserve"> Desenvolvido para tecnologia mobile</w:t>
+      </w:r>
+      <w:r>
+        <w:rPr>
+          <w:rFonts w:ascii="Arial" w:hAnsi="Arial" w:cs="Arial"/>
+          <w:sz w:val="24"/>
+          <w:szCs w:val="24"/>
+        </w:rPr>
+        <w:t xml:space="preserve"> (plataforma Android)</w:t>
+      </w:r>
+      <w:r>
+        <w:rPr>
+          <w:rFonts w:ascii="Arial" w:hAnsi="Arial" w:cs="Arial"/>
+          <w:sz w:val="24"/>
+          <w:szCs w:val="24"/>
+        </w:rPr>
         <w:t xml:space="preserve"> </w:t>
       </w:r>
       <w:r>
         <w:rPr>
           <w:rFonts w:ascii="Arial" w:hAnsi="Arial" w:cs="Arial"/>
-        </w:rPr>
-        <w:t>Em todos os casos, as palavras-chave devem constar logo abaixo do texto do resumo, antecedidas da expressão “Palavras-chave”, separadas entre si por ponto (.) e finalizadas também por ponto</w:t>
-      </w:r>
-      <w:r>
-        <w:rPr>
-          <w:rFonts w:ascii="Arial" w:hAnsi="Arial" w:cs="Arial"/>
-        </w:rPr>
-        <w:t xml:space="preserve">. </w:t>
-      </w:r>
-      <w:r>
-        <w:rPr>
-          <w:rFonts w:ascii="Arial" w:hAnsi="Arial" w:cs="Arial"/>
-        </w:rPr>
-        <w:t>Quanto a sua extensão os resumos devem ter:</w:t>
-      </w:r>
-      <w:r>
-        <w:t xml:space="preserve"> </w:t>
-      </w:r>
-      <w:r>
-        <w:rPr>
-          <w:rFonts w:ascii="Arial" w:hAnsi="Arial" w:cs="Arial"/>
-        </w:rPr>
-        <w:t>de 150 a 500 palavras os de trabalhos acadêmicos (teses, dissertações e outros) e relatórios técnico-científicos</w:t>
-      </w:r>
-      <w:r>
-        <w:rPr>
-          <w:rFonts w:ascii="Arial" w:hAnsi="Arial" w:cs="Arial"/>
-        </w:rPr>
-        <w:t>.</w:t>
+          <w:sz w:val="24"/>
+          <w:szCs w:val="24"/>
+        </w:rPr>
+        <w:t xml:space="preserve">para a parte cliente (usuário) </w:t>
+      </w:r>
+      <w:r>
+        <w:rPr>
+          <w:rFonts w:ascii="Arial" w:hAnsi="Arial" w:cs="Arial"/>
+          <w:sz w:val="24"/>
+          <w:szCs w:val="24"/>
+        </w:rPr>
+        <w:t>em que a grande maioria das pessoas/empresas tem acesso</w:t>
+      </w:r>
+      <w:r>
+        <w:rPr>
+          <w:rFonts w:ascii="Arial" w:hAnsi="Arial" w:cs="Arial"/>
+          <w:sz w:val="24"/>
+          <w:szCs w:val="24"/>
+        </w:rPr>
+        <w:t xml:space="preserve"> com um menor custo</w:t>
+      </w:r>
+      <w:r>
+        <w:rPr>
+          <w:rFonts w:ascii="Arial" w:hAnsi="Arial" w:cs="Arial"/>
+          <w:sz w:val="24"/>
+          <w:szCs w:val="24"/>
+        </w:rPr>
+        <w:t xml:space="preserve"> além do ganhando de mobilidade por poder ser acessado do smartphone ou tablet.</w:t>
       </w:r>
     </w:p>
     <w:p>
@@ -2182,7 +2190,63 @@
         <w:rPr>
           <w:rFonts w:ascii="Arial" w:hAnsi="Arial" w:cs="Arial"/>
         </w:rPr>
-        <w:t>Normalização. Trabalho de conclusão de curso.</w:t>
+        <w:t>Software</w:t>
+      </w:r>
+      <w:r>
+        <w:rPr>
+          <w:rFonts w:ascii="Arial" w:hAnsi="Arial" w:cs="Arial"/>
+        </w:rPr>
+        <w:t xml:space="preserve">. </w:t>
+      </w:r>
+      <w:r>
+        <w:rPr>
+          <w:rFonts w:ascii="Arial" w:hAnsi="Arial" w:cs="Arial"/>
+        </w:rPr>
+        <w:t>Marketplace</w:t>
+      </w:r>
+      <w:r>
+        <w:rPr>
+          <w:rFonts w:ascii="Arial" w:hAnsi="Arial" w:cs="Arial"/>
+        </w:rPr>
+        <w:t>.</w:t>
+      </w:r>
+      <w:r>
+        <w:rPr>
+          <w:rFonts w:ascii="Arial" w:hAnsi="Arial" w:cs="Arial"/>
+        </w:rPr>
+        <w:t xml:space="preserve"> </w:t>
+      </w:r>
+      <w:r>
+        <w:rPr>
+          <w:rFonts w:ascii="Arial" w:hAnsi="Arial" w:cs="Arial"/>
+        </w:rPr>
+        <w:t xml:space="preserve">Gerenciamento. Informação. Vendas. Online. Sistema. </w:t>
+      </w:r>
+      <w:r>
+        <w:rPr>
+          <w:rFonts w:ascii="Arial" w:hAnsi="Arial" w:cs="Arial"/>
+        </w:rPr>
+        <w:t xml:space="preserve">Mobile. </w:t>
+      </w:r>
+      <w:proofErr w:type="spellStart"/>
+      <w:r>
+        <w:rPr>
+          <w:rFonts w:ascii="Arial" w:hAnsi="Arial" w:cs="Arial"/>
+        </w:rPr>
+        <w:t>Xamarin</w:t>
+      </w:r>
+      <w:proofErr w:type="spellEnd"/>
+      <w:r>
+        <w:rPr>
+          <w:rFonts w:ascii="Arial" w:hAnsi="Arial" w:cs="Arial"/>
+        </w:rPr>
+        <w:t>.</w:t>
+      </w:r>
+      <w:r>
+        <w:rPr>
+          <w:rFonts w:ascii="Arial" w:hAnsi="Arial" w:cs="Arial"/>
+        </w:rPr>
+        <w:t xml:space="preserve"> SQL Server 2012. C#.</w:t>
       </w:r>
     </w:p>
     <w:p>
@@ -2295,25 +2359,6 @@
     </w:p>
     <w:p>
       <w:pPr>
-        <w:spacing w:line="360" w:lineRule="auto"/>
-        <w:jc w:val="both"/>
-        <w:rPr>
-          <w:rFonts w:ascii="Arial" w:hAnsi="Arial" w:cs="Arial"/>
-        </w:rPr>
-      </w:pPr>
-    </w:p>
-    <w:p>
-      <w:pPr>
-        <w:spacing w:after="0"/>
-        <w:jc w:val="both"/>
-        <w:rPr>
-          <w:rFonts w:ascii="Arial" w:hAnsi="Arial" w:cs="Arial"/>
-        </w:rPr>
-      </w:pPr>
-    </w:p>
-    <w:p>
-      <w:pPr>
-        <w:spacing w:after="0"/>
         <w:jc w:val="both"/>
         <w:rPr>
           <w:rFonts w:ascii="Arial" w:hAnsi="Arial" w:cs="Arial"/>
@@ -2559,21 +2604,7 @@
           <w:rFonts w:ascii="Arial" w:hAnsi="Arial" w:cs="Arial"/>
           <w:sz w:val="24"/>
         </w:rPr>
-        <w:t xml:space="preserve">ra </w:t>
-      </w:r>
-      <w:r>
-        <w:rPr>
-          <w:rFonts w:ascii="Arial" w:hAnsi="Arial" w:cs="Arial"/>
-          <w:sz w:val="24"/>
-        </w:rPr>
-        <w:t>6</w:t>
-      </w:r>
-      <w:r>
-        <w:rPr>
-          <w:rFonts w:ascii="Arial" w:hAnsi="Arial" w:cs="Arial"/>
-          <w:sz w:val="24"/>
-        </w:rPr>
-        <w:t>: ..................</w:t>
+        <w:t>ra 6: ..................</w:t>
       </w:r>
       <w:r>
         <w:rPr>
@@ -2609,21 +2640,7 @@
           <w:rFonts w:ascii="Arial" w:hAnsi="Arial" w:cs="Arial"/>
           <w:sz w:val="24"/>
         </w:rPr>
-        <w:t xml:space="preserve">ra </w:t>
-      </w:r>
-      <w:r>
-        <w:rPr>
-          <w:rFonts w:ascii="Arial" w:hAnsi="Arial" w:cs="Arial"/>
-          <w:sz w:val="24"/>
-        </w:rPr>
-        <w:t>7</w:t>
-      </w:r>
-      <w:r>
-        <w:rPr>
-          <w:rFonts w:ascii="Arial" w:hAnsi="Arial" w:cs="Arial"/>
-          <w:sz w:val="24"/>
-        </w:rPr>
-        <w:t>: ..................</w:t>
+        <w:t>ra 7: ..................</w:t>
       </w:r>
       <w:r>
         <w:rPr>
@@ -2659,21 +2676,7 @@
           <w:rFonts w:ascii="Arial" w:hAnsi="Arial" w:cs="Arial"/>
           <w:sz w:val="24"/>
         </w:rPr>
-        <w:t xml:space="preserve">ra </w:t>
-      </w:r>
-      <w:r>
-        <w:rPr>
-          <w:rFonts w:ascii="Arial" w:hAnsi="Arial" w:cs="Arial"/>
-          <w:sz w:val="24"/>
-        </w:rPr>
-        <w:t>8</w:t>
-      </w:r>
-      <w:r>
-        <w:rPr>
-          <w:rFonts w:ascii="Arial" w:hAnsi="Arial" w:cs="Arial"/>
-          <w:sz w:val="24"/>
-        </w:rPr>
-        <w:t>: ..................</w:t>
+        <w:t>ra 8: ..................</w:t>
       </w:r>
       <w:r>
         <w:rPr>
@@ -2709,21 +2712,7 @@
           <w:rFonts w:ascii="Arial" w:hAnsi="Arial" w:cs="Arial"/>
           <w:sz w:val="24"/>
         </w:rPr>
-        <w:t xml:space="preserve">ra </w:t>
-      </w:r>
-      <w:r>
-        <w:rPr>
-          <w:rFonts w:ascii="Arial" w:hAnsi="Arial" w:cs="Arial"/>
-          <w:sz w:val="24"/>
-        </w:rPr>
-        <w:t>9</w:t>
-      </w:r>
-      <w:r>
-        <w:rPr>
-          <w:rFonts w:ascii="Arial" w:hAnsi="Arial" w:cs="Arial"/>
-          <w:sz w:val="24"/>
-        </w:rPr>
-        <w:t>: ..................</w:t>
+        <w:t>ra 9: ..................</w:t>
       </w:r>
       <w:r>
         <w:rPr>
@@ -2759,21 +2748,7 @@
           <w:rFonts w:ascii="Arial" w:hAnsi="Arial" w:cs="Arial"/>
           <w:sz w:val="24"/>
         </w:rPr>
-        <w:t xml:space="preserve">ra </w:t>
-      </w:r>
-      <w:r>
-        <w:rPr>
-          <w:rFonts w:ascii="Arial" w:hAnsi="Arial" w:cs="Arial"/>
-          <w:sz w:val="24"/>
-        </w:rPr>
-        <w:t>10</w:t>
-      </w:r>
-      <w:r>
-        <w:rPr>
-          <w:rFonts w:ascii="Arial" w:hAnsi="Arial" w:cs="Arial"/>
-          <w:sz w:val="24"/>
-        </w:rPr>
-        <w:t>: ..................</w:t>
+        <w:t>ra 10: ..................</w:t>
       </w:r>
       <w:r>
         <w:rPr>
@@ -2809,21 +2784,7 @@
           <w:rFonts w:ascii="Arial" w:hAnsi="Arial" w:cs="Arial"/>
           <w:sz w:val="24"/>
         </w:rPr>
-        <w:t xml:space="preserve">ra </w:t>
-      </w:r>
-      <w:r>
-        <w:rPr>
-          <w:rFonts w:ascii="Arial" w:hAnsi="Arial" w:cs="Arial"/>
-          <w:sz w:val="24"/>
-        </w:rPr>
-        <w:t>11</w:t>
-      </w:r>
-      <w:r>
-        <w:rPr>
-          <w:rFonts w:ascii="Arial" w:hAnsi="Arial" w:cs="Arial"/>
-          <w:sz w:val="24"/>
-        </w:rPr>
-        <w:t>: ..................</w:t>
+        <w:t>ra 11: ..................</w:t>
       </w:r>
       <w:r>
         <w:rPr>
@@ -2859,21 +2820,7 @@
           <w:rFonts w:ascii="Arial" w:hAnsi="Arial" w:cs="Arial"/>
           <w:sz w:val="24"/>
         </w:rPr>
-        <w:t xml:space="preserve">ra </w:t>
-      </w:r>
-      <w:r>
-        <w:rPr>
-          <w:rFonts w:ascii="Arial" w:hAnsi="Arial" w:cs="Arial"/>
-          <w:sz w:val="24"/>
-        </w:rPr>
-        <w:t>12</w:t>
-      </w:r>
-      <w:r>
-        <w:rPr>
-          <w:rFonts w:ascii="Arial" w:hAnsi="Arial" w:cs="Arial"/>
-          <w:sz w:val="24"/>
-        </w:rPr>
-        <w:t>: ..................</w:t>
+        <w:t>ra 12: ..................</w:t>
       </w:r>
       <w:r>
         <w:rPr>
@@ -2909,21 +2856,7 @@
           <w:rFonts w:ascii="Arial" w:hAnsi="Arial" w:cs="Arial"/>
           <w:sz w:val="24"/>
         </w:rPr>
-        <w:t xml:space="preserve">ra </w:t>
-      </w:r>
-      <w:r>
-        <w:rPr>
-          <w:rFonts w:ascii="Arial" w:hAnsi="Arial" w:cs="Arial"/>
-          <w:sz w:val="24"/>
-        </w:rPr>
-        <w:t>13</w:t>
-      </w:r>
-      <w:r>
-        <w:rPr>
-          <w:rFonts w:ascii="Arial" w:hAnsi="Arial" w:cs="Arial"/>
-          <w:sz w:val="24"/>
-        </w:rPr>
-        <w:t>: ..................</w:t>
+        <w:t>ra 13: ..................</w:t>
       </w:r>
       <w:r>
         <w:rPr>
@@ -2959,21 +2892,7 @@
           <w:rFonts w:ascii="Arial" w:hAnsi="Arial" w:cs="Arial"/>
           <w:sz w:val="24"/>
         </w:rPr>
-        <w:t xml:space="preserve">ra </w:t>
-      </w:r>
-      <w:r>
-        <w:rPr>
-          <w:rFonts w:ascii="Arial" w:hAnsi="Arial" w:cs="Arial"/>
-          <w:sz w:val="24"/>
-        </w:rPr>
-        <w:t>14</w:t>
-      </w:r>
-      <w:r>
-        <w:rPr>
-          <w:rFonts w:ascii="Arial" w:hAnsi="Arial" w:cs="Arial"/>
-          <w:sz w:val="24"/>
-        </w:rPr>
-        <w:t>: ..................</w:t>
+        <w:t>ra 14: ..................</w:t>
       </w:r>
       <w:r>
         <w:rPr>
@@ -3009,21 +2928,7 @@
           <w:rFonts w:ascii="Arial" w:hAnsi="Arial" w:cs="Arial"/>
           <w:sz w:val="24"/>
         </w:rPr>
-        <w:t>ra 1</w:t>
-      </w:r>
-      <w:r>
-        <w:rPr>
-          <w:rFonts w:ascii="Arial" w:hAnsi="Arial" w:cs="Arial"/>
-          <w:sz w:val="24"/>
-        </w:rPr>
-        <w:t>5</w:t>
-      </w:r>
-      <w:r>
-        <w:rPr>
-          <w:rFonts w:ascii="Arial" w:hAnsi="Arial" w:cs="Arial"/>
-          <w:sz w:val="24"/>
-        </w:rPr>
-        <w:t>: ..................</w:t>
+        <w:t>ra 15: ..................</w:t>
       </w:r>
       <w:r>
         <w:rPr>
@@ -3059,21 +2964,7 @@
           <w:rFonts w:ascii="Arial" w:hAnsi="Arial" w:cs="Arial"/>
           <w:sz w:val="24"/>
         </w:rPr>
-        <w:t>ra 1</w:t>
-      </w:r>
-      <w:r>
-        <w:rPr>
-          <w:rFonts w:ascii="Arial" w:hAnsi="Arial" w:cs="Arial"/>
-          <w:sz w:val="24"/>
-        </w:rPr>
-        <w:t>6</w:t>
-      </w:r>
-      <w:r>
-        <w:rPr>
-          <w:rFonts w:ascii="Arial" w:hAnsi="Arial" w:cs="Arial"/>
-          <w:sz w:val="24"/>
-        </w:rPr>
-        <w:t>: ..................</w:t>
+        <w:t>ra 16: ..................</w:t>
       </w:r>
       <w:r>
         <w:rPr>
@@ -3109,21 +3000,7 @@
           <w:rFonts w:ascii="Arial" w:hAnsi="Arial" w:cs="Arial"/>
           <w:sz w:val="24"/>
         </w:rPr>
-        <w:t>ra 1</w:t>
-      </w:r>
-      <w:r>
-        <w:rPr>
-          <w:rFonts w:ascii="Arial" w:hAnsi="Arial" w:cs="Arial"/>
-          <w:sz w:val="24"/>
-        </w:rPr>
-        <w:t>7</w:t>
-      </w:r>
-      <w:r>
-        <w:rPr>
-          <w:rFonts w:ascii="Arial" w:hAnsi="Arial" w:cs="Arial"/>
-          <w:sz w:val="24"/>
-        </w:rPr>
-        <w:t>: ..................</w:t>
+        <w:t>ra 17: ..................</w:t>
       </w:r>
       <w:r>
         <w:rPr>
@@ -3159,21 +3036,7 @@
           <w:rFonts w:ascii="Arial" w:hAnsi="Arial" w:cs="Arial"/>
           <w:sz w:val="24"/>
         </w:rPr>
-        <w:t>ra 1</w:t>
-      </w:r>
-      <w:r>
-        <w:rPr>
-          <w:rFonts w:ascii="Arial" w:hAnsi="Arial" w:cs="Arial"/>
-          <w:sz w:val="24"/>
-        </w:rPr>
-        <w:t>8</w:t>
-      </w:r>
-      <w:r>
-        <w:rPr>
-          <w:rFonts w:ascii="Arial" w:hAnsi="Arial" w:cs="Arial"/>
-          <w:sz w:val="24"/>
-        </w:rPr>
-        <w:t>: ..................</w:t>
+        <w:t>ra 18: ..................</w:t>
       </w:r>
       <w:r>
         <w:rPr>
@@ -3209,21 +3072,7 @@
           <w:rFonts w:ascii="Arial" w:hAnsi="Arial" w:cs="Arial"/>
           <w:sz w:val="24"/>
         </w:rPr>
-        <w:t>ra 1</w:t>
-      </w:r>
-      <w:r>
-        <w:rPr>
-          <w:rFonts w:ascii="Arial" w:hAnsi="Arial" w:cs="Arial"/>
-          <w:sz w:val="24"/>
-        </w:rPr>
-        <w:t>9</w:t>
-      </w:r>
-      <w:r>
-        <w:rPr>
-          <w:rFonts w:ascii="Arial" w:hAnsi="Arial" w:cs="Arial"/>
-          <w:sz w:val="24"/>
-        </w:rPr>
-        <w:t>: ..................</w:t>
+        <w:t>ra 19: ..................</w:t>
       </w:r>
       <w:r>
         <w:rPr>
@@ -3259,21 +3108,7 @@
           <w:rFonts w:ascii="Arial" w:hAnsi="Arial" w:cs="Arial"/>
           <w:sz w:val="24"/>
         </w:rPr>
-        <w:t xml:space="preserve">ra </w:t>
-      </w:r>
-      <w:r>
-        <w:rPr>
-          <w:rFonts w:ascii="Arial" w:hAnsi="Arial" w:cs="Arial"/>
-          <w:sz w:val="24"/>
-        </w:rPr>
-        <w:t>20</w:t>
-      </w:r>
-      <w:r>
-        <w:rPr>
-          <w:rFonts w:ascii="Arial" w:hAnsi="Arial" w:cs="Arial"/>
-          <w:sz w:val="24"/>
-        </w:rPr>
-        <w:t>: ..................</w:t>
+        <w:t>ra 20: ..................</w:t>
       </w:r>
       <w:r>
         <w:rPr>
@@ -3309,21 +3144,7 @@
           <w:rFonts w:ascii="Arial" w:hAnsi="Arial" w:cs="Arial"/>
           <w:sz w:val="24"/>
         </w:rPr>
-        <w:t xml:space="preserve">ra </w:t>
-      </w:r>
-      <w:r>
-        <w:rPr>
-          <w:rFonts w:ascii="Arial" w:hAnsi="Arial" w:cs="Arial"/>
-          <w:sz w:val="24"/>
-        </w:rPr>
-        <w:t>21</w:t>
-      </w:r>
-      <w:r>
-        <w:rPr>
-          <w:rFonts w:ascii="Arial" w:hAnsi="Arial" w:cs="Arial"/>
-          <w:sz w:val="24"/>
-        </w:rPr>
-        <w:t>: ..................</w:t>
+        <w:t>ra 21: ..................</w:t>
       </w:r>
       <w:r>
         <w:rPr>
@@ -3359,21 +3180,7 @@
           <w:rFonts w:ascii="Arial" w:hAnsi="Arial" w:cs="Arial"/>
           <w:sz w:val="24"/>
         </w:rPr>
-        <w:t xml:space="preserve">ra </w:t>
-      </w:r>
-      <w:r>
-        <w:rPr>
-          <w:rFonts w:ascii="Arial" w:hAnsi="Arial" w:cs="Arial"/>
-          <w:sz w:val="24"/>
-        </w:rPr>
-        <w:t>22</w:t>
-      </w:r>
-      <w:r>
-        <w:rPr>
-          <w:rFonts w:ascii="Arial" w:hAnsi="Arial" w:cs="Arial"/>
-          <w:sz w:val="24"/>
-        </w:rPr>
-        <w:t>: ..................</w:t>
+        <w:t>ra 22: ..................</w:t>
       </w:r>
       <w:r>
         <w:rPr>
@@ -3409,21 +3216,7 @@
           <w:rFonts w:ascii="Arial" w:hAnsi="Arial" w:cs="Arial"/>
           <w:sz w:val="24"/>
         </w:rPr>
-        <w:t xml:space="preserve">ra </w:t>
-      </w:r>
-      <w:r>
-        <w:rPr>
-          <w:rFonts w:ascii="Arial" w:hAnsi="Arial" w:cs="Arial"/>
-          <w:sz w:val="24"/>
-        </w:rPr>
-        <w:t>23</w:t>
-      </w:r>
-      <w:r>
-        <w:rPr>
-          <w:rFonts w:ascii="Arial" w:hAnsi="Arial" w:cs="Arial"/>
-          <w:sz w:val="24"/>
-        </w:rPr>
-        <w:t>: ..................</w:t>
+        <w:t>ra 23: ..................</w:t>
       </w:r>
       <w:r>
         <w:rPr>
@@ -3459,21 +3252,7 @@
           <w:rFonts w:ascii="Arial" w:hAnsi="Arial" w:cs="Arial"/>
           <w:sz w:val="24"/>
         </w:rPr>
-        <w:t xml:space="preserve">ra </w:t>
-      </w:r>
-      <w:r>
-        <w:rPr>
-          <w:rFonts w:ascii="Arial" w:hAnsi="Arial" w:cs="Arial"/>
-          <w:sz w:val="24"/>
-        </w:rPr>
-        <w:t>24</w:t>
-      </w:r>
-      <w:r>
-        <w:rPr>
-          <w:rFonts w:ascii="Arial" w:hAnsi="Arial" w:cs="Arial"/>
-          <w:sz w:val="24"/>
-        </w:rPr>
-        <w:t>: ..................</w:t>
+        <w:t>ra 24: ..................</w:t>
       </w:r>
       <w:r>
         <w:rPr>
@@ -3509,21 +3288,7 @@
           <w:rFonts w:ascii="Arial" w:hAnsi="Arial" w:cs="Arial"/>
           <w:sz w:val="24"/>
         </w:rPr>
-        <w:t xml:space="preserve">ra </w:t>
-      </w:r>
-      <w:r>
-        <w:rPr>
-          <w:rFonts w:ascii="Arial" w:hAnsi="Arial" w:cs="Arial"/>
-          <w:sz w:val="24"/>
-        </w:rPr>
-        <w:t>25</w:t>
-      </w:r>
-      <w:r>
-        <w:rPr>
-          <w:rFonts w:ascii="Arial" w:hAnsi="Arial" w:cs="Arial"/>
-          <w:sz w:val="24"/>
-        </w:rPr>
-        <w:t>: ..................</w:t>
+        <w:t>ra 25: ..................</w:t>
       </w:r>
       <w:r>
         <w:rPr>
@@ -3559,21 +3324,7 @@
           <w:rFonts w:ascii="Arial" w:hAnsi="Arial" w:cs="Arial"/>
           <w:sz w:val="24"/>
         </w:rPr>
-        <w:t>ra 2</w:t>
-      </w:r>
-      <w:r>
-        <w:rPr>
-          <w:rFonts w:ascii="Arial" w:hAnsi="Arial" w:cs="Arial"/>
-          <w:sz w:val="24"/>
-        </w:rPr>
-        <w:t>6</w:t>
-      </w:r>
-      <w:r>
-        <w:rPr>
-          <w:rFonts w:ascii="Arial" w:hAnsi="Arial" w:cs="Arial"/>
-          <w:sz w:val="24"/>
-        </w:rPr>
-        <w:t>: ..................</w:t>
+        <w:t>ra 26: ..................</w:t>
       </w:r>
       <w:r>
         <w:rPr>
@@ -3609,21 +3360,7 @@
           <w:rFonts w:ascii="Arial" w:hAnsi="Arial" w:cs="Arial"/>
           <w:sz w:val="24"/>
         </w:rPr>
-        <w:t>ra 2</w:t>
-      </w:r>
-      <w:r>
-        <w:rPr>
-          <w:rFonts w:ascii="Arial" w:hAnsi="Arial" w:cs="Arial"/>
-          <w:sz w:val="24"/>
-        </w:rPr>
-        <w:t>7</w:t>
-      </w:r>
-      <w:r>
-        <w:rPr>
-          <w:rFonts w:ascii="Arial" w:hAnsi="Arial" w:cs="Arial"/>
-          <w:sz w:val="24"/>
-        </w:rPr>
-        <w:t>: ..................</w:t>
+        <w:t>ra 27: ..................</w:t>
       </w:r>
       <w:r>
         <w:rPr>
@@ -3659,21 +3396,7 @@
           <w:rFonts w:ascii="Arial" w:hAnsi="Arial" w:cs="Arial"/>
           <w:sz w:val="24"/>
         </w:rPr>
-        <w:t>ra 2</w:t>
-      </w:r>
-      <w:r>
-        <w:rPr>
-          <w:rFonts w:ascii="Arial" w:hAnsi="Arial" w:cs="Arial"/>
-          <w:sz w:val="24"/>
-        </w:rPr>
-        <w:t>8</w:t>
-      </w:r>
-      <w:r>
-        <w:rPr>
-          <w:rFonts w:ascii="Arial" w:hAnsi="Arial" w:cs="Arial"/>
-          <w:sz w:val="24"/>
-        </w:rPr>
-        <w:t>: ..................</w:t>
+        <w:t>ra 28: ..................</w:t>
       </w:r>
       <w:r>
         <w:rPr>
@@ -3709,21 +3432,7 @@
           <w:rFonts w:ascii="Arial" w:hAnsi="Arial" w:cs="Arial"/>
           <w:sz w:val="24"/>
         </w:rPr>
-        <w:t>ra 2</w:t>
-      </w:r>
-      <w:r>
-        <w:rPr>
-          <w:rFonts w:ascii="Arial" w:hAnsi="Arial" w:cs="Arial"/>
-          <w:sz w:val="24"/>
-        </w:rPr>
-        <w:t>9</w:t>
-      </w:r>
-      <w:r>
-        <w:rPr>
-          <w:rFonts w:ascii="Arial" w:hAnsi="Arial" w:cs="Arial"/>
-          <w:sz w:val="24"/>
-        </w:rPr>
-        <w:t>: ..................</w:t>
+        <w:t>ra 29: ..................</w:t>
       </w:r>
       <w:r>
         <w:rPr>
@@ -3760,21 +3469,7 @@
           <w:rFonts w:ascii="Arial" w:hAnsi="Arial" w:cs="Arial"/>
           <w:sz w:val="24"/>
         </w:rPr>
-        <w:t xml:space="preserve">ra </w:t>
-      </w:r>
-      <w:r>
-        <w:rPr>
-          <w:rFonts w:ascii="Arial" w:hAnsi="Arial" w:cs="Arial"/>
-          <w:sz w:val="24"/>
-        </w:rPr>
-        <w:t>30</w:t>
-      </w:r>
-      <w:r>
-        <w:rPr>
-          <w:rFonts w:ascii="Arial" w:hAnsi="Arial" w:cs="Arial"/>
-          <w:sz w:val="24"/>
-        </w:rPr>
-        <w:t>: ..................</w:t>
+        <w:t>ra 30: ..................</w:t>
       </w:r>
       <w:r>
         <w:rPr>
@@ -3810,21 +3505,7 @@
           <w:rFonts w:ascii="Arial" w:hAnsi="Arial" w:cs="Arial"/>
           <w:sz w:val="24"/>
         </w:rPr>
-        <w:t>ra 3</w:t>
-      </w:r>
-      <w:r>
-        <w:rPr>
-          <w:rFonts w:ascii="Arial" w:hAnsi="Arial" w:cs="Arial"/>
-          <w:sz w:val="24"/>
-        </w:rPr>
-        <w:t>1</w:t>
-      </w:r>
-      <w:r>
-        <w:rPr>
-          <w:rFonts w:ascii="Arial" w:hAnsi="Arial" w:cs="Arial"/>
-          <w:sz w:val="24"/>
-        </w:rPr>
-        <w:t>: ..................</w:t>
+        <w:t>ra 31: ..................</w:t>
       </w:r>
       <w:r>
         <w:rPr>
@@ -3860,21 +3541,7 @@
           <w:rFonts w:ascii="Arial" w:hAnsi="Arial" w:cs="Arial"/>
           <w:sz w:val="24"/>
         </w:rPr>
-        <w:t>ra 3</w:t>
-      </w:r>
-      <w:r>
-        <w:rPr>
-          <w:rFonts w:ascii="Arial" w:hAnsi="Arial" w:cs="Arial"/>
-          <w:sz w:val="24"/>
-        </w:rPr>
-        <w:t>2</w:t>
-      </w:r>
-      <w:r>
-        <w:rPr>
-          <w:rFonts w:ascii="Arial" w:hAnsi="Arial" w:cs="Arial"/>
-          <w:sz w:val="24"/>
-        </w:rPr>
-        <w:t>: ..................</w:t>
+        <w:t>ra 32: ..................</w:t>
       </w:r>
       <w:r>
         <w:rPr>
@@ -3953,11 +3620,7 @@
     <w:p/>
     <w:p/>
     <w:p/>
-    <w:p>
-      <w:r>
-        <w:br/>
-      </w:r>
-    </w:p>
+    <w:p/>
     <w:p/>
     <w:p/>
     <w:p/>
@@ -6498,7 +6161,6 @@
         </w:rPr>
         <w:br/>
       </w:r>
-      <w:proofErr w:type="gramStart"/>
       <w:r>
         <w:rPr>
           <w:rFonts w:ascii="Arial" w:hAnsi="Arial" w:cs="Arial"/>
@@ -6524,7 +6186,6 @@
         </w:rPr>
         <w:t>Realizar</w:t>
       </w:r>
-      <w:proofErr w:type="gramEnd"/>
       <w:r>
         <w:rPr>
           <w:rFonts w:ascii="Arial" w:eastAsia="Times New Roman" w:hAnsi="Arial" w:cs="Arial"/>
@@ -7360,8 +7021,8 @@
           <w:rFonts w:cs="Arial"/>
         </w:rPr>
       </w:pPr>
-      <w:bookmarkStart w:id="8" w:name="_Hlk82614311"/>
-      <w:bookmarkStart w:id="9" w:name="_Toc87131843"/>
+      <w:bookmarkStart w:id="8" w:name="_Toc87131843"/>
+      <w:bookmarkStart w:id="9" w:name="_Hlk82614311"/>
       <w:r>
         <w:rPr>
           <w:rFonts w:cs="Arial"/>
@@ -7372,7 +7033,7 @@
       <w:bookmarkStart w:id="10" w:name="_Hlk57312776"/>
       <w:bookmarkEnd w:id="1"/>
       <w:bookmarkEnd w:id="2"/>
-      <w:bookmarkEnd w:id="9"/>
+      <w:bookmarkEnd w:id="8"/>
     </w:p>
     <w:p>
       <w:pPr>
@@ -7396,8 +7057,8 @@
           <w:rFonts w:cs="Arial"/>
         </w:rPr>
       </w:pPr>
-      <w:bookmarkStart w:id="11" w:name="_Hlk82616951"/>
-      <w:bookmarkStart w:id="12" w:name="_Toc87131844"/>
+      <w:bookmarkStart w:id="11" w:name="_Toc87131844"/>
+      <w:bookmarkStart w:id="12" w:name="_Hlk82616951"/>
       <w:bookmarkEnd w:id="10"/>
       <w:r>
         <w:rPr>
@@ -7405,9 +7066,9 @@
         </w:rPr>
         <w:t>E-Commerce</w:t>
       </w:r>
-      <w:bookmarkEnd w:id="12"/>
-    </w:p>
-    <w:bookmarkEnd w:id="11"/>
+      <w:bookmarkEnd w:id="11"/>
+    </w:p>
+    <w:bookmarkEnd w:id="12"/>
     <w:p>
       <w:pPr>
         <w:spacing w:after="0"/>
@@ -7444,7 +7105,7 @@
         </w:rPr>
         <w:t xml:space="preserve">ou serviço era feita pessoalmente demandando tempo e muita pesquisa para conseguir preços baratos e qualidade nos produtos e serviços desejados. Porem após </w:t>
       </w:r>
-      <w:bookmarkEnd w:id="8"/>
+      <w:bookmarkEnd w:id="9"/>
       <w:r>
         <w:rPr>
           <w:rFonts w:ascii="Arial" w:hAnsi="Arial" w:cs="Arial"/>
@@ -8432,16 +8093,14 @@
         </w:rPr>
         <w:t xml:space="preserve">se um mercado mais competitivo e com mais mercado as empresas menores devido </w:t>
       </w:r>
-      <w:proofErr w:type="spellStart"/>
-      <w:r>
-        <w:rPr>
-          <w:rFonts w:ascii="Arial" w:hAnsi="Arial" w:cs="Arial"/>
-          <w:sz w:val="24"/>
-          <w:szCs w:val="24"/>
-        </w:rPr>
-        <w:t>a</w:t>
-      </w:r>
-      <w:proofErr w:type="spellEnd"/>
+      <w:r>
+        <w:rPr>
+          <w:rFonts w:ascii="Arial" w:hAnsi="Arial" w:cs="Arial"/>
+          <w:sz w:val="24"/>
+          <w:szCs w:val="24"/>
+        </w:rPr>
+        <w:t>à</w:t>
+      </w:r>
       <w:r>
         <w:rPr>
           <w:rFonts w:ascii="Arial" w:hAnsi="Arial" w:cs="Arial"/>
@@ -12039,13 +11698,7 @@
         <w:rPr>
           <w:rFonts w:ascii="Arial" w:hAnsi="Arial" w:cs="Arial"/>
         </w:rPr>
-        <w:t xml:space="preserve"> </w:t>
-      </w:r>
-      <w:r>
-        <w:rPr>
-          <w:rFonts w:ascii="Arial" w:hAnsi="Arial" w:cs="Arial"/>
-        </w:rPr>
-        <w:t>Banco de Dados - Modelo Logico.</w:t>
+        <w:t xml:space="preserve"> Banco de Dados - Modelo Logico.</w:t>
       </w:r>
     </w:p>
     <w:p>
@@ -12242,19 +11895,7 @@
         <w:rPr>
           <w:rFonts w:ascii="Arial" w:hAnsi="Arial" w:cs="Arial"/>
         </w:rPr>
-        <w:t xml:space="preserve"> </w:t>
-      </w:r>
-      <w:r>
-        <w:rPr>
-          <w:rFonts w:ascii="Arial" w:hAnsi="Arial" w:cs="Arial"/>
-        </w:rPr>
-        <w:t>Protótipo – Tela Login</w:t>
-      </w:r>
-      <w:r>
-        <w:rPr>
-          <w:rFonts w:ascii="Arial" w:hAnsi="Arial" w:cs="Arial"/>
-        </w:rPr>
-        <w:t>.</w:t>
+        <w:t xml:space="preserve"> Protótipo – Tela Login.</w:t>
       </w:r>
     </w:p>
     <w:p>
@@ -12409,19 +12050,7 @@
         <w:rPr>
           <w:rFonts w:ascii="Arial" w:hAnsi="Arial" w:cs="Arial"/>
         </w:rPr>
-        <w:t xml:space="preserve"> Protótipo – Tela</w:t>
-      </w:r>
-      <w:r>
-        <w:rPr>
-          <w:rFonts w:ascii="Arial" w:hAnsi="Arial" w:cs="Arial"/>
-        </w:rPr>
-        <w:t xml:space="preserve"> Principal</w:t>
-      </w:r>
-      <w:r>
-        <w:rPr>
-          <w:rFonts w:ascii="Arial" w:hAnsi="Arial" w:cs="Arial"/>
-        </w:rPr>
-        <w:t>.</w:t>
+        <w:t xml:space="preserve"> Protótipo – Tela Principal.</w:t>
       </w:r>
     </w:p>
     <w:p>
@@ -12616,13 +12245,7 @@
         <w:rPr>
           <w:rFonts w:ascii="Arial" w:hAnsi="Arial" w:cs="Arial"/>
         </w:rPr>
-        <w:t xml:space="preserve"> Protótipo – Tela Principal</w:t>
-      </w:r>
-      <w:r>
-        <w:rPr>
-          <w:rFonts w:ascii="Arial" w:hAnsi="Arial" w:cs="Arial"/>
-        </w:rPr>
-        <w:t xml:space="preserve"> com </w:t>
+        <w:t xml:space="preserve"> Protótipo – Tela Principal com </w:t>
       </w:r>
       <w:r>
         <w:rPr>
@@ -12925,7 +12548,7 @@
           <w:b/>
           <w:bCs/>
         </w:rPr>
-        <w:t>1</w:t>
+        <w:t>11</w:t>
       </w:r>
       <w:r>
         <w:rPr>
@@ -12933,33 +12556,13 @@
           <w:b/>
           <w:bCs/>
         </w:rPr>
-        <w:t>1</w:t>
-      </w:r>
-      <w:r>
-        <w:rPr>
-          <w:rFonts w:ascii="Arial" w:hAnsi="Arial" w:cs="Arial"/>
-          <w:b/>
-          <w:bCs/>
-        </w:rPr>
         <w:t>:</w:t>
       </w:r>
       <w:r>
         <w:rPr>
           <w:rFonts w:ascii="Arial" w:hAnsi="Arial" w:cs="Arial"/>
         </w:rPr>
-        <w:t xml:space="preserve"> Protótipo – Tela de Cadastro – </w:t>
-      </w:r>
-      <w:r>
-        <w:rPr>
-          <w:rFonts w:ascii="Arial" w:hAnsi="Arial" w:cs="Arial"/>
-        </w:rPr>
-        <w:t>Categoria</w:t>
-      </w:r>
-      <w:r>
-        <w:rPr>
-          <w:rFonts w:ascii="Arial" w:hAnsi="Arial" w:cs="Arial"/>
-        </w:rPr>
-        <w:t>.</w:t>
+        <w:t xml:space="preserve"> Protótipo – Tela de Cadastro – Categoria.</w:t>
       </w:r>
     </w:p>
     <w:p>
@@ -13049,7 +12652,7 @@
           <w:b/>
           <w:bCs/>
         </w:rPr>
-        <w:t>1</w:t>
+        <w:t>12</w:t>
       </w:r>
       <w:r>
         <w:rPr>
@@ -13057,33 +12660,13 @@
           <w:b/>
           <w:bCs/>
         </w:rPr>
-        <w:t>2</w:t>
-      </w:r>
-      <w:r>
-        <w:rPr>
-          <w:rFonts w:ascii="Arial" w:hAnsi="Arial" w:cs="Arial"/>
-          <w:b/>
-          <w:bCs/>
-        </w:rPr>
         <w:t>:</w:t>
       </w:r>
       <w:r>
         <w:rPr>
           <w:rFonts w:ascii="Arial" w:hAnsi="Arial" w:cs="Arial"/>
         </w:rPr>
-        <w:t xml:space="preserve"> Protótipo – Tela de Cadastro – </w:t>
-      </w:r>
-      <w:r>
-        <w:rPr>
-          <w:rFonts w:ascii="Arial" w:hAnsi="Arial" w:cs="Arial"/>
-        </w:rPr>
-        <w:t>Valor do Produto</w:t>
-      </w:r>
-      <w:r>
-        <w:rPr>
-          <w:rFonts w:ascii="Arial" w:hAnsi="Arial" w:cs="Arial"/>
-        </w:rPr>
-        <w:t>.</w:t>
+        <w:t xml:space="preserve"> Protótipo – Tela de Cadastro – Valor do Produto.</w:t>
       </w:r>
     </w:p>
     <w:p>
@@ -13183,7 +12766,7 @@
           <w:b/>
           <w:bCs/>
         </w:rPr>
-        <w:t>1</w:t>
+        <w:t>13</w:t>
       </w:r>
       <w:r>
         <w:rPr>
@@ -13191,33 +12774,13 @@
           <w:b/>
           <w:bCs/>
         </w:rPr>
-        <w:t>3</w:t>
-      </w:r>
-      <w:r>
-        <w:rPr>
-          <w:rFonts w:ascii="Arial" w:hAnsi="Arial" w:cs="Arial"/>
-          <w:b/>
-          <w:bCs/>
-        </w:rPr>
         <w:t>:</w:t>
       </w:r>
       <w:r>
         <w:rPr>
           <w:rFonts w:ascii="Arial" w:hAnsi="Arial" w:cs="Arial"/>
         </w:rPr>
-        <w:t xml:space="preserve"> Protótipo – Tela de Cadastro – </w:t>
-      </w:r>
-      <w:r>
-        <w:rPr>
-          <w:rFonts w:ascii="Arial" w:hAnsi="Arial" w:cs="Arial"/>
-        </w:rPr>
-        <w:t>Primeira Imagem</w:t>
-      </w:r>
-      <w:r>
-        <w:rPr>
-          <w:rFonts w:ascii="Arial" w:hAnsi="Arial" w:cs="Arial"/>
-        </w:rPr>
-        <w:t>.</w:t>
+        <w:t xml:space="preserve"> Protótipo – Tela de Cadastro – Primeira Imagem.</w:t>
       </w:r>
     </w:p>
     <w:p>
@@ -13403,7 +12966,7 @@
           <w:b/>
           <w:bCs/>
         </w:rPr>
-        <w:t>1</w:t>
+        <w:t>14</w:t>
       </w:r>
       <w:r>
         <w:rPr>
@@ -13411,33 +12974,13 @@
           <w:b/>
           <w:bCs/>
         </w:rPr>
-        <w:t>4</w:t>
-      </w:r>
-      <w:r>
-        <w:rPr>
-          <w:rFonts w:ascii="Arial" w:hAnsi="Arial" w:cs="Arial"/>
-          <w:b/>
-          <w:bCs/>
-        </w:rPr>
         <w:t>:</w:t>
       </w:r>
       <w:r>
         <w:rPr>
           <w:rFonts w:ascii="Arial" w:hAnsi="Arial" w:cs="Arial"/>
         </w:rPr>
-        <w:t xml:space="preserve"> Protótipo – Tela de Cadastro – </w:t>
-      </w:r>
-      <w:r>
-        <w:rPr>
-          <w:rFonts w:ascii="Arial" w:hAnsi="Arial" w:cs="Arial"/>
-        </w:rPr>
-        <w:t>Segunda</w:t>
-      </w:r>
-      <w:r>
-        <w:rPr>
-          <w:rFonts w:ascii="Arial" w:hAnsi="Arial" w:cs="Arial"/>
-        </w:rPr>
-        <w:t xml:space="preserve"> Imagem.</w:t>
+        <w:t xml:space="preserve"> Protótipo – Tela de Cadastro – Segunda Imagem.</w:t>
       </w:r>
     </w:p>
     <w:p>
@@ -13537,7 +13080,7 @@
           <w:b/>
           <w:bCs/>
         </w:rPr>
-        <w:t>1</w:t>
+        <w:t>15</w:t>
       </w:r>
       <w:r>
         <w:rPr>
@@ -13545,33 +13088,13 @@
           <w:b/>
           <w:bCs/>
         </w:rPr>
-        <w:t>5</w:t>
-      </w:r>
-      <w:r>
-        <w:rPr>
-          <w:rFonts w:ascii="Arial" w:hAnsi="Arial" w:cs="Arial"/>
-          <w:b/>
-          <w:bCs/>
-        </w:rPr>
         <w:t>:</w:t>
       </w:r>
       <w:r>
         <w:rPr>
           <w:rFonts w:ascii="Arial" w:hAnsi="Arial" w:cs="Arial"/>
         </w:rPr>
-        <w:t xml:space="preserve"> Protótipo – Tela de Cadastro – </w:t>
-      </w:r>
-      <w:r>
-        <w:rPr>
-          <w:rFonts w:ascii="Arial" w:hAnsi="Arial" w:cs="Arial"/>
-        </w:rPr>
-        <w:t>Terceira</w:t>
-      </w:r>
-      <w:r>
-        <w:rPr>
-          <w:rFonts w:ascii="Arial" w:hAnsi="Arial" w:cs="Arial"/>
-        </w:rPr>
-        <w:t xml:space="preserve"> Imagem.</w:t>
+        <w:t xml:space="preserve"> Protótipo – Tela de Cadastro – Terceira Imagem.</w:t>
       </w:r>
     </w:p>
     <w:p>
@@ -13693,19 +13216,7 @@
         <w:rPr>
           <w:rFonts w:ascii="Arial" w:hAnsi="Arial" w:cs="Arial"/>
         </w:rPr>
-        <w:t xml:space="preserve"> Protótipo – Tela de Cadastro – </w:t>
-      </w:r>
-      <w:r>
-        <w:rPr>
-          <w:rFonts w:ascii="Arial" w:hAnsi="Arial" w:cs="Arial"/>
-        </w:rPr>
-        <w:t>Condição</w:t>
-      </w:r>
-      <w:r>
-        <w:rPr>
-          <w:rFonts w:ascii="Arial" w:hAnsi="Arial" w:cs="Arial"/>
-        </w:rPr>
-        <w:t>.</w:t>
+        <w:t xml:space="preserve"> Protótipo – Tela de Cadastro – Condição.</w:t>
       </w:r>
     </w:p>
     <w:p>
@@ -13805,7 +13316,7 @@
           <w:b/>
           <w:bCs/>
         </w:rPr>
-        <w:t>1</w:t>
+        <w:t>17</w:t>
       </w:r>
       <w:r>
         <w:rPr>
@@ -13813,33 +13324,13 @@
           <w:b/>
           <w:bCs/>
         </w:rPr>
-        <w:t>7</w:t>
-      </w:r>
-      <w:r>
-        <w:rPr>
-          <w:rFonts w:ascii="Arial" w:hAnsi="Arial" w:cs="Arial"/>
-          <w:b/>
-          <w:bCs/>
-        </w:rPr>
         <w:t>:</w:t>
       </w:r>
       <w:r>
         <w:rPr>
           <w:rFonts w:ascii="Arial" w:hAnsi="Arial" w:cs="Arial"/>
         </w:rPr>
-        <w:t xml:space="preserve"> Protótipo – Tela de Cadastro –</w:t>
-      </w:r>
-      <w:r>
-        <w:rPr>
-          <w:rFonts w:ascii="Arial" w:hAnsi="Arial" w:cs="Arial"/>
-        </w:rPr>
-        <w:t xml:space="preserve"> Quantidade Disponível</w:t>
-      </w:r>
-      <w:r>
-        <w:rPr>
-          <w:rFonts w:ascii="Arial" w:hAnsi="Arial" w:cs="Arial"/>
-        </w:rPr>
-        <w:t>.</w:t>
+        <w:t xml:space="preserve"> Protótipo – Tela de Cadastro – Quantidade Disponível.</w:t>
       </w:r>
     </w:p>
     <w:p>
@@ -13939,7 +13430,7 @@
           <w:b/>
           <w:bCs/>
         </w:rPr>
-        <w:t>1</w:t>
+        <w:t>18</w:t>
       </w:r>
       <w:r>
         <w:rPr>
@@ -13947,33 +13438,13 @@
           <w:b/>
           <w:bCs/>
         </w:rPr>
-        <w:t>8</w:t>
-      </w:r>
-      <w:r>
-        <w:rPr>
-          <w:rFonts w:ascii="Arial" w:hAnsi="Arial" w:cs="Arial"/>
-          <w:b/>
-          <w:bCs/>
-        </w:rPr>
         <w:t>:</w:t>
       </w:r>
       <w:r>
         <w:rPr>
           <w:rFonts w:ascii="Arial" w:hAnsi="Arial" w:cs="Arial"/>
         </w:rPr>
-        <w:t xml:space="preserve"> Protótipo – Tela de Cadastro – </w:t>
-      </w:r>
-      <w:r>
-        <w:rPr>
-          <w:rFonts w:ascii="Arial" w:hAnsi="Arial" w:cs="Arial"/>
-        </w:rPr>
-        <w:t>Finalização do Cadastro</w:t>
-      </w:r>
-      <w:r>
-        <w:rPr>
-          <w:rFonts w:ascii="Arial" w:hAnsi="Arial" w:cs="Arial"/>
-        </w:rPr>
-        <w:t>.</w:t>
+        <w:t xml:space="preserve"> Protótipo – Tela de Cadastro – Finalização do Cadastro.</w:t>
       </w:r>
     </w:p>
     <w:p>
@@ -14094,7 +13565,7 @@
           <w:b/>
           <w:bCs/>
         </w:rPr>
-        <w:t>1</w:t>
+        <w:t>19</w:t>
       </w:r>
       <w:r>
         <w:rPr>
@@ -14102,33 +13573,13 @@
           <w:b/>
           <w:bCs/>
         </w:rPr>
-        <w:t>9</w:t>
-      </w:r>
-      <w:r>
-        <w:rPr>
-          <w:rFonts w:ascii="Arial" w:hAnsi="Arial" w:cs="Arial"/>
-          <w:b/>
-          <w:bCs/>
-        </w:rPr>
         <w:t>:</w:t>
       </w:r>
       <w:r>
         <w:rPr>
           <w:rFonts w:ascii="Arial" w:hAnsi="Arial" w:cs="Arial"/>
         </w:rPr>
-        <w:t xml:space="preserve"> Protótipo – Tela de </w:t>
-      </w:r>
-      <w:r>
-        <w:rPr>
-          <w:rFonts w:ascii="Arial" w:hAnsi="Arial" w:cs="Arial"/>
-        </w:rPr>
-        <w:t>Publicação dos Produtos</w:t>
-      </w:r>
-      <w:r>
-        <w:rPr>
-          <w:rFonts w:ascii="Arial" w:hAnsi="Arial" w:cs="Arial"/>
-        </w:rPr>
-        <w:t>.</w:t>
+        <w:t xml:space="preserve"> Protótipo – Tela de Publicação dos Produtos.</w:t>
       </w:r>
     </w:p>
     <w:p>
@@ -14382,31 +13833,7 @@
         <w:rPr>
           <w:rFonts w:ascii="Arial" w:hAnsi="Arial" w:cs="Arial"/>
         </w:rPr>
-        <w:t xml:space="preserve"> </w:t>
-      </w:r>
-      <w:r>
-        <w:rPr>
-          <w:rFonts w:ascii="Arial" w:hAnsi="Arial" w:cs="Arial"/>
-        </w:rPr>
-        <w:t>Software</w:t>
-      </w:r>
-      <w:r>
-        <w:rPr>
-          <w:rFonts w:ascii="Arial" w:hAnsi="Arial" w:cs="Arial"/>
-        </w:rPr>
-        <w:t xml:space="preserve"> – Tela de </w:t>
-      </w:r>
-      <w:r>
-        <w:rPr>
-          <w:rFonts w:ascii="Arial" w:hAnsi="Arial" w:cs="Arial"/>
-        </w:rPr>
-        <w:t>Login</w:t>
-      </w:r>
-      <w:r>
-        <w:rPr>
-          <w:rFonts w:ascii="Arial" w:hAnsi="Arial" w:cs="Arial"/>
-        </w:rPr>
-        <w:t>.</w:t>
+        <w:t xml:space="preserve"> Software – Tela de Login.</w:t>
       </w:r>
     </w:p>
     <w:p>
@@ -14496,7 +13923,7 @@
           <w:b/>
           <w:bCs/>
         </w:rPr>
-        <w:t>2</w:t>
+        <w:t>21</w:t>
       </w:r>
       <w:r>
         <w:rPr>
@@ -14504,33 +13931,13 @@
           <w:b/>
           <w:bCs/>
         </w:rPr>
-        <w:t>1</w:t>
-      </w:r>
-      <w:r>
-        <w:rPr>
-          <w:rFonts w:ascii="Arial" w:hAnsi="Arial" w:cs="Arial"/>
-          <w:b/>
-          <w:bCs/>
-        </w:rPr>
         <w:t>:</w:t>
       </w:r>
       <w:r>
         <w:rPr>
           <w:rFonts w:ascii="Arial" w:hAnsi="Arial" w:cs="Arial"/>
         </w:rPr>
-        <w:t xml:space="preserve"> Software – Tela </w:t>
-      </w:r>
-      <w:r>
-        <w:rPr>
-          <w:rFonts w:ascii="Arial" w:hAnsi="Arial" w:cs="Arial"/>
-        </w:rPr>
-        <w:t>Principal</w:t>
-      </w:r>
-      <w:r>
-        <w:rPr>
-          <w:rFonts w:ascii="Arial" w:hAnsi="Arial" w:cs="Arial"/>
-        </w:rPr>
-        <w:t>.</w:t>
+        <w:t xml:space="preserve"> Software – Tela Principal.</w:t>
       </w:r>
     </w:p>
     <w:p>
@@ -14612,15 +14019,7 @@
           <w:b/>
           <w:bCs/>
         </w:rPr>
-        <w:t>2</w:t>
-      </w:r>
-      <w:r>
-        <w:rPr>
-          <w:rFonts w:ascii="Arial" w:hAnsi="Arial" w:cs="Arial"/>
-          <w:b/>
-          <w:bCs/>
-        </w:rPr>
-        <w:t>2</w:t>
+        <w:t>22</w:t>
       </w:r>
       <w:r>
         <w:rPr>
@@ -14834,19 +14233,7 @@
         <w:rPr>
           <w:rFonts w:ascii="Arial" w:hAnsi="Arial" w:cs="Arial"/>
         </w:rPr>
-        <w:t xml:space="preserve"> Software – Tela de Cadastro – </w:t>
-      </w:r>
-      <w:r>
-        <w:rPr>
-          <w:rFonts w:ascii="Arial" w:hAnsi="Arial" w:cs="Arial"/>
-        </w:rPr>
-        <w:t>Categoria</w:t>
-      </w:r>
-      <w:r>
-        <w:rPr>
-          <w:rFonts w:ascii="Arial" w:hAnsi="Arial" w:cs="Arial"/>
-        </w:rPr>
-        <w:t>.</w:t>
+        <w:t xml:space="preserve"> Software – Tela de Cadastro – Categoria.</w:t>
       </w:r>
     </w:p>
     <w:p>
@@ -14950,19 +14337,7 @@
         <w:rPr>
           <w:rFonts w:ascii="Arial" w:hAnsi="Arial" w:cs="Arial"/>
         </w:rPr>
-        <w:t xml:space="preserve"> Software – Tela de Cadastro – </w:t>
-      </w:r>
-      <w:r>
-        <w:rPr>
-          <w:rFonts w:ascii="Arial" w:hAnsi="Arial" w:cs="Arial"/>
-        </w:rPr>
-        <w:t>Valor do Produto</w:t>
-      </w:r>
-      <w:r>
-        <w:rPr>
-          <w:rFonts w:ascii="Arial" w:hAnsi="Arial" w:cs="Arial"/>
-        </w:rPr>
-        <w:t>.</w:t>
+        <w:t xml:space="preserve"> Software – Tela de Cadastro – Valor do Produto.</w:t>
       </w:r>
     </w:p>
     <w:p>
@@ -15058,19 +14433,7 @@
         <w:rPr>
           <w:rFonts w:ascii="Arial" w:hAnsi="Arial" w:cs="Arial"/>
         </w:rPr>
-        <w:t xml:space="preserve"> Software – Tela de Cadastro – </w:t>
-      </w:r>
-      <w:r>
-        <w:rPr>
-          <w:rFonts w:ascii="Arial" w:hAnsi="Arial" w:cs="Arial"/>
-        </w:rPr>
-        <w:t>Primeira Imagem</w:t>
-      </w:r>
-      <w:r>
-        <w:rPr>
-          <w:rFonts w:ascii="Arial" w:hAnsi="Arial" w:cs="Arial"/>
-        </w:rPr>
-        <w:t>.</w:t>
+        <w:t xml:space="preserve"> Software – Tela de Cadastro – Primeira Imagem.</w:t>
       </w:r>
     </w:p>
     <w:p>
@@ -15160,7 +14523,7 @@
           <w:b/>
           <w:bCs/>
         </w:rPr>
-        <w:t>2</w:t>
+        <w:t>27</w:t>
       </w:r>
       <w:r>
         <w:rPr>
@@ -15168,33 +14531,13 @@
           <w:b/>
           <w:bCs/>
         </w:rPr>
-        <w:t>7</w:t>
-      </w:r>
-      <w:r>
-        <w:rPr>
-          <w:rFonts w:ascii="Arial" w:hAnsi="Arial" w:cs="Arial"/>
-          <w:b/>
-          <w:bCs/>
-        </w:rPr>
         <w:t>:</w:t>
       </w:r>
       <w:r>
         <w:rPr>
           <w:rFonts w:ascii="Arial" w:hAnsi="Arial" w:cs="Arial"/>
         </w:rPr>
-        <w:t xml:space="preserve"> Software – Tela de Cadastro – </w:t>
-      </w:r>
-      <w:r>
-        <w:rPr>
-          <w:rFonts w:ascii="Arial" w:hAnsi="Arial" w:cs="Arial"/>
-        </w:rPr>
-        <w:t>Segunda</w:t>
-      </w:r>
-      <w:r>
-        <w:rPr>
-          <w:rFonts w:ascii="Arial" w:hAnsi="Arial" w:cs="Arial"/>
-        </w:rPr>
-        <w:t xml:space="preserve"> Imagem.</w:t>
+        <w:t xml:space="preserve"> Software – Tela de Cadastro – Segunda Imagem.</w:t>
       </w:r>
     </w:p>
     <w:p>
@@ -15276,15 +14619,7 @@
           <w:b/>
           <w:bCs/>
         </w:rPr>
-        <w:t>2</w:t>
-      </w:r>
-      <w:r>
-        <w:rPr>
-          <w:rFonts w:ascii="Arial" w:hAnsi="Arial" w:cs="Arial"/>
-          <w:b/>
-          <w:bCs/>
-        </w:rPr>
-        <w:t>8</w:t>
+        <w:t>28</w:t>
       </w:r>
       <w:r>
         <w:rPr>
@@ -15400,7 +14735,7 @@
           <w:b/>
           <w:bCs/>
         </w:rPr>
-        <w:t>2</w:t>
+        <w:t>29</w:t>
       </w:r>
       <w:r>
         <w:rPr>
@@ -15408,33 +14743,13 @@
           <w:b/>
           <w:bCs/>
         </w:rPr>
-        <w:t>9</w:t>
-      </w:r>
-      <w:r>
-        <w:rPr>
-          <w:rFonts w:ascii="Arial" w:hAnsi="Arial" w:cs="Arial"/>
-          <w:b/>
-          <w:bCs/>
-        </w:rPr>
         <w:t>:</w:t>
       </w:r>
       <w:r>
         <w:rPr>
           <w:rFonts w:ascii="Arial" w:hAnsi="Arial" w:cs="Arial"/>
         </w:rPr>
-        <w:t xml:space="preserve"> Software – Tela de Cadastro – </w:t>
-      </w:r>
-      <w:r>
-        <w:rPr>
-          <w:rFonts w:ascii="Arial" w:hAnsi="Arial" w:cs="Arial"/>
-        </w:rPr>
-        <w:t>Condição</w:t>
-      </w:r>
-      <w:r>
-        <w:rPr>
-          <w:rFonts w:ascii="Arial" w:hAnsi="Arial" w:cs="Arial"/>
-        </w:rPr>
-        <w:t>.</w:t>
+        <w:t xml:space="preserve"> Software – Tela de Cadastro – Condição.</w:t>
       </w:r>
     </w:p>
     <w:p>
@@ -15530,19 +14845,7 @@
         <w:rPr>
           <w:rFonts w:ascii="Arial" w:hAnsi="Arial" w:cs="Arial"/>
         </w:rPr>
-        <w:t xml:space="preserve"> Software – Tela de Cadastro – </w:t>
-      </w:r>
-      <w:r>
-        <w:rPr>
-          <w:rFonts w:ascii="Arial" w:hAnsi="Arial" w:cs="Arial"/>
-        </w:rPr>
-        <w:t>Quantidade Disponível</w:t>
-      </w:r>
-      <w:r>
-        <w:rPr>
-          <w:rFonts w:ascii="Arial" w:hAnsi="Arial" w:cs="Arial"/>
-        </w:rPr>
-        <w:t>.</w:t>
+        <w:t xml:space="preserve"> Software – Tela de Cadastro – Quantidade Disponível.</w:t>
       </w:r>
     </w:p>
     <w:p>
@@ -15728,15 +15031,7 @@
           <w:b/>
           <w:bCs/>
         </w:rPr>
-        <w:t>3</w:t>
-      </w:r>
-      <w:r>
-        <w:rPr>
-          <w:rFonts w:ascii="Arial" w:hAnsi="Arial" w:cs="Arial"/>
-          <w:b/>
-          <w:bCs/>
-        </w:rPr>
-        <w:t>2</w:t>
+        <w:t>32</w:t>
       </w:r>
       <w:r>
         <w:rPr>
@@ -16082,81 +15377,53 @@
           <w:rFonts w:ascii="Arial" w:hAnsi="Arial"/>
           <w:sz w:val="24"/>
         </w:rPr>
-        <w:t>2019</w:t>
+        <w:t xml:space="preserve">2019 </w:t>
       </w:r>
       <w:r>
         <w:rPr>
           <w:rFonts w:ascii="Arial" w:hAnsi="Arial"/>
           <w:sz w:val="24"/>
         </w:rPr>
+        <w:t xml:space="preserve">para realizar o desenvolvimento, o projeto foi dividido de duas formas, a primeiro foi criada uma API </w:t>
+      </w:r>
+      <w:r>
+        <w:rPr>
+          <w:rFonts w:ascii="Arial" w:hAnsi="Arial"/>
+          <w:sz w:val="24"/>
+        </w:rPr>
+        <w:t>(</w:t>
+      </w:r>
+      <w:proofErr w:type="spellStart"/>
+      <w:r>
+        <w:rPr>
+          <w:rFonts w:ascii="Arial" w:hAnsi="Arial"/>
+          <w:sz w:val="24"/>
+        </w:rPr>
+        <w:t>Application</w:t>
+      </w:r>
+      <w:proofErr w:type="spellEnd"/>
+      <w:r>
+        <w:rPr>
+          <w:rFonts w:ascii="Arial" w:hAnsi="Arial"/>
+          <w:sz w:val="24"/>
+        </w:rPr>
         <w:t xml:space="preserve"> </w:t>
       </w:r>
+      <w:proofErr w:type="spellStart"/>
       <w:r>
         <w:rPr>
           <w:rFonts w:ascii="Arial" w:hAnsi="Arial"/>
           <w:sz w:val="24"/>
         </w:rPr>
-        <w:t xml:space="preserve">para realizar o desenvolvimento, o projeto foi dividido de duas formas, a primeiro foi criada uma API </w:t>
-      </w:r>
+        <w:t>Programming</w:t>
+      </w:r>
+      <w:proofErr w:type="spellEnd"/>
       <w:r>
         <w:rPr>
           <w:rFonts w:ascii="Arial" w:hAnsi="Arial"/>
           <w:sz w:val="24"/>
         </w:rPr>
-        <w:t>(</w:t>
-      </w:r>
-      <w:proofErr w:type="spellStart"/>
-      <w:r>
-        <w:rPr>
-          <w:rFonts w:ascii="Arial" w:hAnsi="Arial"/>
-          <w:sz w:val="24"/>
-        </w:rPr>
-        <w:t>Application</w:t>
-      </w:r>
-      <w:proofErr w:type="spellEnd"/>
-      <w:r>
-        <w:rPr>
-          <w:rFonts w:ascii="Arial" w:hAnsi="Arial"/>
-          <w:sz w:val="24"/>
-        </w:rPr>
-        <w:t xml:space="preserve"> </w:t>
-      </w:r>
-      <w:proofErr w:type="spellStart"/>
-      <w:r>
-        <w:rPr>
-          <w:rFonts w:ascii="Arial" w:hAnsi="Arial"/>
-          <w:sz w:val="24"/>
-        </w:rPr>
-        <w:t>Programming</w:t>
-      </w:r>
-      <w:proofErr w:type="spellEnd"/>
-      <w:r>
-        <w:rPr>
-          <w:rFonts w:ascii="Arial" w:hAnsi="Arial"/>
-          <w:sz w:val="24"/>
-        </w:rPr>
-        <w:t xml:space="preserve"> Interface </w:t>
-      </w:r>
-      <w:r>
-        <w:rPr>
-          <w:rFonts w:ascii="Arial" w:hAnsi="Arial"/>
-          <w:sz w:val="24"/>
-        </w:rPr>
-        <w:t xml:space="preserve">em </w:t>
-      </w:r>
-      <w:r>
-        <w:rPr>
-          <w:rFonts w:ascii="Arial" w:hAnsi="Arial"/>
-          <w:sz w:val="24"/>
-        </w:rPr>
-        <w:t>português Interface de Programação de Aplicativos</w:t>
-      </w:r>
-      <w:r>
-        <w:rPr>
-          <w:rFonts w:ascii="Arial" w:hAnsi="Arial"/>
-          <w:sz w:val="24"/>
-        </w:rPr>
-        <w:t xml:space="preserve">) que funciona independente da parte visual da aplicação, sendo assim possível integração de outros softwares na mesma API caso necessário. E foi </w:t>
+        <w:t xml:space="preserve"> Interface em português Interface de Programação de Aplicativos) que funciona independente da parte visual da aplicação, sendo assim possível integração de outros softwares na mesma API caso necessário. E foi </w:t>
       </w:r>
       <w:r>
         <w:rPr>
@@ -16753,21 +16020,7 @@
         <w:rPr>
           <w:rFonts w:ascii="Arial" w:hAnsi="Arial" w:cs="Arial"/>
         </w:rPr>
-        <w:t xml:space="preserve"> Disponível em: </w:t>
-      </w:r>
-      <w:proofErr w:type="gramStart"/>
-      <w:r>
-        <w:rPr>
-          <w:rFonts w:ascii="Arial" w:hAnsi="Arial" w:cs="Arial"/>
-        </w:rPr>
-        <w:t>https://canaltech.com.br/software/o-que-e-api/#:~:text=API%20%C3%A9%20um%20conjunto%20de,Interface%20de%20Programa%C3%A7%C3%A3o%20de%20Aplicativos%22..</w:t>
-      </w:r>
-      <w:proofErr w:type="gramEnd"/>
-      <w:r>
-        <w:rPr>
-          <w:rFonts w:ascii="Arial" w:hAnsi="Arial" w:cs="Arial"/>
-        </w:rPr>
-        <w:t xml:space="preserve"> Acesso em: 26 nov. 2020.</w:t>
+        <w:t xml:space="preserve"> Disponível em: https://canaltech.com.br/software/o-que-e-api/#:~:text=API%20%C3%A9%20um%20conjunto%20de,Interface%20de%20Programa%C3%A7%C3%A3o%20de%20Aplicativos%22.. Acesso em: 26 nov. 2020.</w:t>
       </w:r>
     </w:p>
     <w:p>
@@ -17002,25 +16255,7 @@
           <w:color w:val="222222"/>
           <w:shd w:val="clear" w:color="auto" w:fill="FFFFFF"/>
         </w:rPr>
-        <w:t xml:space="preserve"> T. </w:t>
-      </w:r>
-      <w:proofErr w:type="gramStart"/>
-      <w:r>
-        <w:rPr>
-          <w:rFonts w:ascii="Helvetica" w:hAnsi="Helvetica" w:cs="Helvetica"/>
-          <w:color w:val="222222"/>
-          <w:shd w:val="clear" w:color="auto" w:fill="FFFFFF"/>
-        </w:rPr>
-        <w:t>A..</w:t>
-      </w:r>
-      <w:proofErr w:type="gramEnd"/>
-      <w:r>
-        <w:rPr>
-          <w:rFonts w:ascii="Helvetica" w:hAnsi="Helvetica" w:cs="Helvetica"/>
-          <w:color w:val="222222"/>
-          <w:shd w:val="clear" w:color="auto" w:fill="FFFFFF"/>
-        </w:rPr>
-        <w:t> </w:t>
+        <w:t xml:space="preserve"> T. A.. </w:t>
       </w:r>
       <w:r>
         <w:rPr>

</xml_diff>